<commit_message>
Began working on Journal for Meeting 3.
</commit_message>
<xml_diff>
--- a/Journal.docx
+++ b/Journal.docx
@@ -234,6 +234,8 @@
           <w:rFonts w:ascii="Arial" w:hAnsi="Arial"/>
         </w:rPr>
       </w:pPr>
+      <w:bookmarkStart w:id="0" w:name="__DdeLink__33_2001932627"/>
+      <w:bookmarkEnd w:id="0"/>
       <w:r>
         <w:rPr>
           <w:rFonts w:ascii="Arial" w:hAnsi="Arial"/>
@@ -340,6 +342,8 @@
       <w:r>
         <w:rPr>
           <w:rFonts w:ascii="Arial" w:hAnsi="Arial"/>
+          <w:i/>
+          <w:iCs/>
           <w:sz w:val="28"/>
           <w:szCs w:val="28"/>
         </w:rPr>
@@ -374,6 +378,8 @@
       <w:r>
         <w:rPr>
           <w:rFonts w:ascii="Arial" w:hAnsi="Arial"/>
+          <w:i/>
+          <w:iCs/>
           <w:sz w:val="28"/>
           <w:szCs w:val="28"/>
         </w:rPr>
@@ -476,6 +482,8 @@
       <w:r>
         <w:rPr>
           <w:rFonts w:ascii="Arial" w:hAnsi="Arial"/>
+          <w:i/>
+          <w:iCs/>
           <w:sz w:val="28"/>
           <w:szCs w:val="28"/>
         </w:rPr>
@@ -486,9 +494,7 @@
       <w:pPr>
         <w:pStyle w:val="Normal"/>
         <w:spacing w:before="0" w:after="0"/>
-        <w:rPr>
-          <w:rFonts w:ascii="Arial" w:hAnsi="Arial"/>
-        </w:rPr>
+        <w:rPr/>
       </w:pPr>
       <w:r>
         <w:rPr>
@@ -497,6 +503,238 @@
           <w:szCs w:val="28"/>
         </w:rPr>
         <w:t>Shaun (assisted by Khaled) - Euclid’s algo/relPrime (Machine Language)</w:t>
+      </w:r>
+    </w:p>
+    <w:p>
+      <w:pPr>
+        <w:pStyle w:val="Normal"/>
+        <w:spacing w:before="0" w:after="0"/>
+        <w:rPr>
+          <w:rFonts w:ascii="Arial" w:hAnsi="Arial"/>
+          <w:sz w:val="28"/>
+          <w:szCs w:val="28"/>
+        </w:rPr>
+      </w:pPr>
+      <w:r>
+        <w:rPr/>
+      </w:r>
+    </w:p>
+    <w:p>
+      <w:pPr>
+        <w:pStyle w:val="Normal"/>
+        <w:spacing w:before="0" w:after="0"/>
+        <w:rPr/>
+      </w:pPr>
+      <w:r>
+        <w:rPr>
+          <w:rFonts w:ascii="Arial" w:hAnsi="Arial"/>
+          <w:b/>
+          <w:sz w:val="28"/>
+          <w:szCs w:val="28"/>
+        </w:rPr>
+        <w:t>Meeting 3: Thursday, 12 January 2017</w:t>
+      </w:r>
+    </w:p>
+    <w:p>
+      <w:pPr>
+        <w:pStyle w:val="Normal"/>
+        <w:spacing w:before="0" w:after="0"/>
+        <w:rPr>
+          <w:b w:val="false"/>
+          <w:b w:val="false"/>
+          <w:bCs w:val="false"/>
+        </w:rPr>
+      </w:pPr>
+      <w:r>
+        <w:rPr>
+          <w:rFonts w:ascii="Arial" w:hAnsi="Arial"/>
+          <w:b w:val="false"/>
+          <w:bCs w:val="false"/>
+          <w:sz w:val="28"/>
+          <w:szCs w:val="28"/>
+        </w:rPr>
+        <w:t xml:space="preserve">We decided to reformat the jal and j instructions to be their own type. This allowed for a larger jump block for us, </w:t>
+      </w:r>
+    </w:p>
+    <w:p>
+      <w:pPr>
+        <w:pStyle w:val="Normal"/>
+        <w:spacing w:before="0" w:after="0"/>
+        <w:rPr>
+          <w:rFonts w:ascii="Arial" w:hAnsi="Arial"/>
+          <w:sz w:val="28"/>
+          <w:szCs w:val="28"/>
+        </w:rPr>
+      </w:pPr>
+      <w:r>
+        <w:rPr>
+          <w:b w:val="false"/>
+          <w:bCs w:val="false"/>
+        </w:rPr>
+      </w:r>
+    </w:p>
+    <w:p>
+      <w:pPr>
+        <w:pStyle w:val="Normal"/>
+        <w:spacing w:before="0" w:after="0"/>
+        <w:rPr>
+          <w:b w:val="false"/>
+          <w:b w:val="false"/>
+          <w:bCs w:val="false"/>
+        </w:rPr>
+      </w:pPr>
+      <w:r>
+        <w:rPr>
+          <w:rFonts w:ascii="Arial" w:hAnsi="Arial"/>
+          <w:b w:val="false"/>
+          <w:bCs w:val="false"/>
+          <w:sz w:val="28"/>
+          <w:szCs w:val="28"/>
+        </w:rPr>
+        <w:t>We plan on featuring a assembler, compile, linker, and exception handler at the very least in our processor. One of the registers dedicated to exception handling will be $ex, the cause register which will look like this:</w:t>
+      </w:r>
+    </w:p>
+    <w:tbl>
+      <w:tblPr>
+        <w:tblW w:w="6930" w:type="dxa"/>
+        <w:jc w:val="left"/>
+        <w:tblInd w:w="1681" w:type="dxa"/>
+        <w:tblBorders>
+          <w:top w:val="single" w:sz="2" w:space="0" w:color="000000"/>
+          <w:left w:val="single" w:sz="2" w:space="0" w:color="000000"/>
+          <w:bottom w:val="single" w:sz="2" w:space="0" w:color="000000"/>
+          <w:insideH w:val="single" w:sz="2" w:space="0" w:color="000000"/>
+        </w:tblBorders>
+        <w:tblCellMar>
+          <w:top w:w="55" w:type="dxa"/>
+          <w:left w:w="54" w:type="dxa"/>
+          <w:bottom w:w="55" w:type="dxa"/>
+          <w:right w:w="55" w:type="dxa"/>
+        </w:tblCellMar>
+      </w:tblPr>
+      <w:tblGrid>
+        <w:gridCol w:w="870"/>
+        <w:gridCol w:w="2490"/>
+        <w:gridCol w:w="2505"/>
+        <w:gridCol w:w="1065"/>
+      </w:tblGrid>
+      <w:tr>
+        <w:trPr/>
+        <w:tc>
+          <w:tcPr>
+            <w:tcW w:w="870" w:type="dxa"/>
+            <w:tcBorders>
+              <w:top w:val="single" w:sz="2" w:space="0" w:color="000000"/>
+              <w:left w:val="single" w:sz="2" w:space="0" w:color="000000"/>
+              <w:bottom w:val="single" w:sz="2" w:space="0" w:color="000000"/>
+              <w:insideH w:val="single" w:sz="2" w:space="0" w:color="000000"/>
+            </w:tcBorders>
+            <w:shd w:fill="auto" w:val="clear"/>
+            <w:tcMar>
+              <w:left w:w="54" w:type="dxa"/>
+            </w:tcMar>
+          </w:tcPr>
+          <w:p>
+            <w:pPr>
+              <w:pStyle w:val="TableContents"/>
+              <w:rPr/>
+            </w:pPr>
+            <w:r>
+              <w:rPr/>
+            </w:r>
+          </w:p>
+        </w:tc>
+        <w:tc>
+          <w:tcPr>
+            <w:tcW w:w="2490" w:type="dxa"/>
+            <w:tcBorders>
+              <w:top w:val="single" w:sz="2" w:space="0" w:color="000000"/>
+              <w:left w:val="single" w:sz="2" w:space="0" w:color="000000"/>
+              <w:bottom w:val="single" w:sz="2" w:space="0" w:color="000000"/>
+              <w:insideH w:val="single" w:sz="2" w:space="0" w:color="000000"/>
+            </w:tcBorders>
+            <w:shd w:fill="auto" w:val="clear"/>
+            <w:tcMar>
+              <w:left w:w="54" w:type="dxa"/>
+            </w:tcMar>
+          </w:tcPr>
+          <w:p>
+            <w:pPr>
+              <w:pStyle w:val="TableContents"/>
+              <w:rPr/>
+            </w:pPr>
+            <w:r>
+              <w:rPr/>
+            </w:r>
+          </w:p>
+        </w:tc>
+        <w:tc>
+          <w:tcPr>
+            <w:tcW w:w="2505" w:type="dxa"/>
+            <w:tcBorders>
+              <w:top w:val="single" w:sz="2" w:space="0" w:color="000000"/>
+              <w:left w:val="single" w:sz="2" w:space="0" w:color="000000"/>
+              <w:bottom w:val="single" w:sz="2" w:space="0" w:color="000000"/>
+              <w:insideH w:val="single" w:sz="2" w:space="0" w:color="000000"/>
+            </w:tcBorders>
+            <w:shd w:fill="auto" w:val="clear"/>
+            <w:tcMar>
+              <w:left w:w="54" w:type="dxa"/>
+            </w:tcMar>
+          </w:tcPr>
+          <w:p>
+            <w:pPr>
+              <w:pStyle w:val="TableContents"/>
+              <w:rPr/>
+            </w:pPr>
+            <w:r>
+              <w:rPr/>
+            </w:r>
+          </w:p>
+        </w:tc>
+        <w:tc>
+          <w:tcPr>
+            <w:tcW w:w="1065" w:type="dxa"/>
+            <w:tcBorders>
+              <w:top w:val="single" w:sz="2" w:space="0" w:color="000000"/>
+              <w:left w:val="single" w:sz="2" w:space="0" w:color="000000"/>
+              <w:bottom w:val="single" w:sz="2" w:space="0" w:color="000000"/>
+              <w:right w:val="single" w:sz="2" w:space="0" w:color="000000"/>
+              <w:insideH w:val="single" w:sz="2" w:space="0" w:color="000000"/>
+              <w:insideV w:val="single" w:sz="2" w:space="0" w:color="000000"/>
+            </w:tcBorders>
+            <w:shd w:fill="auto" w:val="clear"/>
+            <w:tcMar>
+              <w:left w:w="54" w:type="dxa"/>
+            </w:tcMar>
+          </w:tcPr>
+          <w:p>
+            <w:pPr>
+              <w:pStyle w:val="TableContents"/>
+              <w:rPr/>
+            </w:pPr>
+            <w:r>
+              <w:rPr/>
+            </w:r>
+          </w:p>
+        </w:tc>
+      </w:tr>
+    </w:tbl>
+    <w:p>
+      <w:pPr>
+        <w:pStyle w:val="Normal"/>
+        <w:spacing w:before="0" w:after="0"/>
+        <w:rPr>
+          <w:rFonts w:ascii="Arial" w:hAnsi="Arial"/>
+          <w:sz w:val="28"/>
+          <w:szCs w:val="28"/>
+        </w:rPr>
+      </w:pPr>
+      <w:r>
+        <w:rPr>
+          <w:b w:val="false"/>
+          <w:bCs w:val="false"/>
+        </w:rPr>
       </w:r>
     </w:p>
     <w:sectPr>
@@ -506,6 +744,7 @@
       <w:pgNumType w:fmt="decimal"/>
       <w:formProt w:val="false"/>
       <w:textDirection w:val="lrTb"/>
+      <w:docGrid w:type="default" w:linePitch="240" w:charSpace="4294961151"/>
     </w:sectPr>
   </w:body>
 </w:document>
@@ -517,15 +756,13 @@
     <w:rPrDefault>
       <w:rPr>
         <w:rFonts w:ascii="Liberation Serif" w:hAnsi="Liberation Serif" w:eastAsia="Noto Sans CJK SC Regular" w:cs="FreeSans"/>
-        <w:sz w:val="24"/>
+        <w:sz w:val="20"/>
         <w:szCs w:val="24"/>
         <w:lang w:val="en-US" w:eastAsia="zh-CN" w:bidi="hi-IN"/>
       </w:rPr>
     </w:rPrDefault>
     <w:pPrDefault>
-      <w:pPr>
-        <w:widowControl/>
-      </w:pPr>
+      <w:pPr/>
     </w:pPrDefault>
   </w:docDefaults>
   <w:style w:type="paragraph" w:styleId="Normal">
@@ -533,10 +770,12 @@
     <w:qFormat/>
     <w:pPr>
       <w:widowControl/>
+      <w:bidi w:val="0"/>
+      <w:jc w:val="left"/>
     </w:pPr>
     <w:rPr>
       <w:rFonts w:ascii="Liberation Serif" w:hAnsi="Liberation Serif" w:eastAsia="Noto Sans CJK SC Regular" w:cs="FreeSans"/>
-      <w:color w:val="auto"/>
+      <w:color w:val="00000A"/>
       <w:sz w:val="24"/>
       <w:szCs w:val="24"/>
       <w:lang w:val="en-US" w:eastAsia="zh-CN" w:bidi="hi-IN"/>
@@ -600,5 +839,12 @@
       <w:rFonts w:cs="FreeSans"/>
     </w:rPr>
   </w:style>
+  <w:style w:type="paragraph" w:styleId="TableContents">
+    <w:name w:val="Table Contents"/>
+    <w:basedOn w:val="Normal"/>
+    <w:qFormat/>
+    <w:pPr/>
+    <w:rPr/>
+  </w:style>
 </w:styles>
 </file>
</xml_diff>